<commit_message>
feat(main): add files lab3
</commit_message>
<xml_diff>
--- a/arch-pc/labs/lab03/report/report.docx
+++ b/arch-pc/labs/lab03/report/report.docx
@@ -107,7 +107,7 @@
       </w:r>
     </w:p>
     <w:bookmarkEnd w:id="20"/>
-    <w:bookmarkStart w:id="30" w:name="выполнение-лабораторной-работы"/>
+    <w:bookmarkStart w:id="39" w:name="выполнение-лабораторной-работы"/>
     <w:p>
       <w:pPr>
         <w:pStyle w:val="Heading1"/>
@@ -573,10 +573,71 @@
       <w:r>
         <w:t xml:space="preserve">git push</w:t>
       </w:r>
-    </w:p>
-    <w:p>
-      <w:pPr>
-        <w:pStyle w:val="FirstParagraph"/>
+      <w:r>
+        <w:t xml:space="preserve"> </w:t>
+      </w:r>
+      <w:r>
+        <w:t xml:space="preserve">(рис.4)</w:t>
+      </w:r>
+    </w:p>
+    <w:p>
+      <w:pPr>
+        <w:pStyle w:val="CaptionedFigure"/>
+      </w:pPr>
+      <w:r>
+        <w:drawing>
+          <wp:inline>
+            <wp:extent cx="3733800" cy="1120140"/>
+            <wp:effectExtent b="0" l="0" r="0" t="0"/>
+            <wp:docPr descr="Загрузка файлов на Github" title="fig:" id="31" name="Picture"/>
+            <a:graphic>
+              <a:graphicData uri="http://schemas.openxmlformats.org/drawingml/2006/picture">
+                <pic:pic>
+                  <pic:nvPicPr>
+                    <pic:cNvPr descr="image/4.png" id="32" name="Picture"/>
+                    <pic:cNvPicPr>
+                      <a:picLocks noChangeArrowheads="1" noChangeAspect="1"/>
+                    </pic:cNvPicPr>
+                  </pic:nvPicPr>
+                  <pic:blipFill>
+                    <a:blip r:embed="rId30"/>
+                    <a:stretch>
+                      <a:fillRect/>
+                    </a:stretch>
+                  </pic:blipFill>
+                  <pic:spPr bwMode="auto">
+                    <a:xfrm>
+                      <a:off x="0" y="0"/>
+                      <a:ext cx="3733800" cy="1120140"/>
+                    </a:xfrm>
+                    <a:prstGeom prst="rect">
+                      <a:avLst/>
+                    </a:prstGeom>
+                    <a:noFill/>
+                    <a:ln w="9525">
+                      <a:noFill/>
+                      <a:headEnd/>
+                      <a:tailEnd/>
+                    </a:ln>
+                  </pic:spPr>
+                </pic:pic>
+              </a:graphicData>
+            </a:graphic>
+          </wp:inline>
+        </w:drawing>
+      </w:r>
+    </w:p>
+    <w:p>
+      <w:pPr>
+        <w:pStyle w:val="ImageCaption"/>
+      </w:pPr>
+      <w:r>
+        <w:t xml:space="preserve">Загрузка файлов на Github</w:t>
+      </w:r>
+    </w:p>
+    <w:p>
+      <w:pPr>
+        <w:pStyle w:val="BodyText"/>
       </w:pPr>
       <w:r>
         <w:t xml:space="preserve">#Задание для самостоятельной работы</w:t>
@@ -603,44 +664,62 @@
         <w:t xml:space="preserve"> </w:t>
       </w:r>
       <w:r>
-        <w:t xml:space="preserve">2. Загрузите файлы на github.</w:t>
-      </w:r>
-    </w:p>
-    <w:bookmarkEnd w:id="30"/>
-    <w:bookmarkStart w:id="31" w:name="вывод"/>
-    <w:p>
-      <w:pPr>
-        <w:pStyle w:val="Heading1"/>
-      </w:pPr>
-      <w:r>
-        <w:rPr>
-          <w:rStyle w:val="SectionNumber"/>
-        </w:rPr>
-        <w:t xml:space="preserve">3</w:t>
-      </w:r>
-      <w:r>
-        <w:tab/>
-      </w:r>
-      <w:r>
-        <w:t xml:space="preserve">Вывод</w:t>
-      </w:r>
-    </w:p>
-    <w:p>
-      <w:pPr>
-        <w:pStyle w:val="FirstParagraph"/>
-      </w:pPr>
-      <w:r>
-        <w:t xml:space="preserve">Я изучила и освоила процедуры офомления отчетов с помощью легковесного языка разметки Markdown.</w:t>
-      </w:r>
-    </w:p>
-    <w:bookmarkEnd w:id="31"/>
-    <w:bookmarkStart w:id="32" w:name="список-литературы"/>
-    <w:p>
-      <w:pPr>
-        <w:pStyle w:val="Heading1"/>
-      </w:pPr>
-      <w:r>
-        <w:t xml:space="preserve">Список литературы</w:t>
+        <w:t xml:space="preserve">(рис.5)</w:t>
+      </w:r>
+    </w:p>
+    <w:p>
+      <w:pPr>
+        <w:pStyle w:val="CaptionedFigure"/>
+      </w:pPr>
+      <w:r>
+        <w:drawing>
+          <wp:inline>
+            <wp:extent cx="3733800" cy="1786328"/>
+            <wp:effectExtent b="0" l="0" r="0" t="0"/>
+            <wp:docPr descr="Загрузка лабораторной работы на Github и создание отчета в формате Markdown" title="fig:" id="34" name="Picture"/>
+            <a:graphic>
+              <a:graphicData uri="http://schemas.openxmlformats.org/drawingml/2006/picture">
+                <pic:pic>
+                  <pic:nvPicPr>
+                    <pic:cNvPr descr="image/5.png" id="35" name="Picture"/>
+                    <pic:cNvPicPr>
+                      <a:picLocks noChangeArrowheads="1" noChangeAspect="1"/>
+                    </pic:cNvPicPr>
+                  </pic:nvPicPr>
+                  <pic:blipFill>
+                    <a:blip r:embed="rId33"/>
+                    <a:stretch>
+                      <a:fillRect/>
+                    </a:stretch>
+                  </pic:blipFill>
+                  <pic:spPr bwMode="auto">
+                    <a:xfrm>
+                      <a:off x="0" y="0"/>
+                      <a:ext cx="3733800" cy="1786328"/>
+                    </a:xfrm>
+                    <a:prstGeom prst="rect">
+                      <a:avLst/>
+                    </a:prstGeom>
+                    <a:noFill/>
+                    <a:ln w="9525">
+                      <a:noFill/>
+                      <a:headEnd/>
+                      <a:tailEnd/>
+                    </a:ln>
+                  </pic:spPr>
+                </pic:pic>
+              </a:graphicData>
+            </a:graphic>
+          </wp:inline>
+        </w:drawing>
+      </w:r>
+    </w:p>
+    <w:p>
+      <w:pPr>
+        <w:pStyle w:val="ImageCaption"/>
+      </w:pPr>
+      <w:r>
+        <w:t xml:space="preserve">Загрузка лабораторной работы на Github и создание отчета в формате Markdown</w:t>
       </w:r>
     </w:p>
     <w:p>
@@ -652,226 +731,330 @@
         <w:pStyle w:val="Compact"/>
       </w:pPr>
       <w:r>
-        <w:t xml:space="preserve">GDB: The GNU Project Debugger. — URL: https://www.gnu.org/software/gdb/.</w:t>
+        <w:t xml:space="preserve">Загрузите файлы на github.</w:t>
+      </w:r>
+    </w:p>
+    <w:p>
+      <w:pPr>
+        <w:pStyle w:val="CaptionedFigure"/>
+      </w:pPr>
+      <w:r>
+        <w:drawing>
+          <wp:inline>
+            <wp:extent cx="3733800" cy="2159591"/>
+            <wp:effectExtent b="0" l="0" r="0" t="0"/>
+            <wp:docPr descr="Просмотр загруженных файлов на гитхабе" title="fig:" id="37" name="Picture"/>
+            <a:graphic>
+              <a:graphicData uri="http://schemas.openxmlformats.org/drawingml/2006/picture">
+                <pic:pic>
+                  <pic:nvPicPr>
+                    <pic:cNvPr descr="image/6.png" id="38" name="Picture"/>
+                    <pic:cNvPicPr>
+                      <a:picLocks noChangeArrowheads="1" noChangeAspect="1"/>
+                    </pic:cNvPicPr>
+                  </pic:nvPicPr>
+                  <pic:blipFill>
+                    <a:blip r:embed="rId36"/>
+                    <a:stretch>
+                      <a:fillRect/>
+                    </a:stretch>
+                  </pic:blipFill>
+                  <pic:spPr bwMode="auto">
+                    <a:xfrm>
+                      <a:off x="0" y="0"/>
+                      <a:ext cx="3733800" cy="2159591"/>
+                    </a:xfrm>
+                    <a:prstGeom prst="rect">
+                      <a:avLst/>
+                    </a:prstGeom>
+                    <a:noFill/>
+                    <a:ln w="9525">
+                      <a:noFill/>
+                      <a:headEnd/>
+                      <a:tailEnd/>
+                    </a:ln>
+                  </pic:spPr>
+                </pic:pic>
+              </a:graphicData>
+            </a:graphic>
+          </wp:inline>
+        </w:drawing>
+      </w:r>
+    </w:p>
+    <w:p>
+      <w:pPr>
+        <w:pStyle w:val="ImageCaption"/>
+      </w:pPr>
+      <w:r>
+        <w:t xml:space="preserve">Просмотр загруженных файлов на гитхабе</w:t>
+      </w:r>
+    </w:p>
+    <w:bookmarkEnd w:id="39"/>
+    <w:bookmarkStart w:id="40" w:name="вывод"/>
+    <w:p>
+      <w:pPr>
+        <w:pStyle w:val="Heading1"/>
+      </w:pPr>
+      <w:r>
+        <w:rPr>
+          <w:rStyle w:val="SectionNumber"/>
+        </w:rPr>
+        <w:t xml:space="preserve">3</w:t>
+      </w:r>
+      <w:r>
+        <w:tab/>
+      </w:r>
+      <w:r>
+        <w:t xml:space="preserve">Вывод</w:t>
+      </w:r>
+    </w:p>
+    <w:p>
+      <w:pPr>
+        <w:pStyle w:val="FirstParagraph"/>
+      </w:pPr>
+      <w:r>
+        <w:t xml:space="preserve">Я изучила и освоила процедуры офомления отчетов с помощью легковесного языка разметки Markdown.</w:t>
+      </w:r>
+    </w:p>
+    <w:bookmarkEnd w:id="40"/>
+    <w:bookmarkStart w:id="41" w:name="список-литературы"/>
+    <w:p>
+      <w:pPr>
+        <w:pStyle w:val="Heading1"/>
+      </w:pPr>
+      <w:r>
+        <w:t xml:space="preserve">Список литературы</w:t>
       </w:r>
     </w:p>
     <w:p>
       <w:pPr>
         <w:numPr>
           <w:ilvl w:val="0"/>
-          <w:numId w:val="1004"/>
+          <w:numId w:val="1005"/>
         </w:numPr>
         <w:pStyle w:val="Compact"/>
       </w:pPr>
       <w:r>
-        <w:t xml:space="preserve">GNU Bash Manual. — 2016. — URL: https://www.gnu.org/software/bash/manual/.</w:t>
+        <w:t xml:space="preserve">GDB: The GNU Project Debugger. — URL: https://www.gnu.org/software/gdb/.</w:t>
       </w:r>
     </w:p>
     <w:p>
       <w:pPr>
         <w:numPr>
           <w:ilvl w:val="0"/>
-          <w:numId w:val="1004"/>
+          <w:numId w:val="1005"/>
         </w:numPr>
         <w:pStyle w:val="Compact"/>
       </w:pPr>
       <w:r>
-        <w:t xml:space="preserve">Midnight Commander Development Center. — 2021. — URL: https://midnight-commander.</w:t>
-      </w:r>
-      <w:r>
-        <w:t xml:space="preserve"> </w:t>
-      </w:r>
-      <w:r>
-        <w:t xml:space="preserve">org/.</w:t>
+        <w:t xml:space="preserve">GNU Bash Manual. — 2016. — URL: https://www.gnu.org/software/bash/manual/.</w:t>
       </w:r>
     </w:p>
     <w:p>
       <w:pPr>
         <w:numPr>
           <w:ilvl w:val="0"/>
-          <w:numId w:val="1004"/>
+          <w:numId w:val="1005"/>
         </w:numPr>
         <w:pStyle w:val="Compact"/>
       </w:pPr>
       <w:r>
-        <w:t xml:space="preserve">NASM Assembly Language Tutorials. — 2021. — URL: https://asmtutor.com/.</w:t>
+        <w:t xml:space="preserve">Midnight Commander Development Center. — 2021. — URL: https://midnight-commander.</w:t>
+      </w:r>
+      <w:r>
+        <w:t xml:space="preserve"> </w:t>
+      </w:r>
+      <w:r>
+        <w:t xml:space="preserve">org/.</w:t>
       </w:r>
     </w:p>
     <w:p>
       <w:pPr>
         <w:numPr>
           <w:ilvl w:val="0"/>
-          <w:numId w:val="1004"/>
+          <w:numId w:val="1005"/>
         </w:numPr>
         <w:pStyle w:val="Compact"/>
       </w:pPr>
       <w:r>
-        <w:t xml:space="preserve">Newham C. Learning the bash Shell: Unix Shell Programming. — O’Reilly Media, 2005. —</w:t>
-      </w:r>
-      <w:r>
-        <w:t xml:space="preserve"> </w:t>
-      </w:r>
-      <w:r>
-        <w:t xml:space="preserve">354 с. — (In a Nutshell). — ISBN 0596009658. — URL: http://www.amazon.com/Learning-</w:t>
-      </w:r>
-      <w:r>
-        <w:t xml:space="preserve"> </w:t>
-      </w:r>
-      <w:r>
-        <w:t xml:space="preserve">bash-Shell-Programming-Nutshell/dp/0596009658.</w:t>
+        <w:t xml:space="preserve">NASM Assembly Language Tutorials. — 2021. — URL: https://asmtutor.com/.</w:t>
       </w:r>
     </w:p>
     <w:p>
       <w:pPr>
         <w:numPr>
           <w:ilvl w:val="0"/>
-          <w:numId w:val="1004"/>
+          <w:numId w:val="1005"/>
         </w:numPr>
         <w:pStyle w:val="Compact"/>
       </w:pPr>
       <w:r>
-        <w:t xml:space="preserve">Robbins A. Bash Pocket Reference. — O’Reilly Media, 2016. — 156 с. — ISBN 978-1491941591.</w:t>
+        <w:t xml:space="preserve">Newham C. Learning the bash Shell: Unix Shell Programming. — O’Reilly Media, 2005. —</w:t>
+      </w:r>
+      <w:r>
+        <w:t xml:space="preserve"> </w:t>
+      </w:r>
+      <w:r>
+        <w:t xml:space="preserve">354 с. — (In a Nutshell). — ISBN 0596009658. — URL: http://www.amazon.com/Learning-</w:t>
+      </w:r>
+      <w:r>
+        <w:t xml:space="preserve"> </w:t>
+      </w:r>
+      <w:r>
+        <w:t xml:space="preserve">bash-Shell-Programming-Nutshell/dp/0596009658.</w:t>
       </w:r>
     </w:p>
     <w:p>
       <w:pPr>
         <w:numPr>
           <w:ilvl w:val="0"/>
-          <w:numId w:val="1004"/>
+          <w:numId w:val="1005"/>
         </w:numPr>
         <w:pStyle w:val="Compact"/>
       </w:pPr>
       <w:r>
-        <w:t xml:space="preserve">The NASM documentation. — 2021. — URL: https://www.nasm.us/docs.php.</w:t>
+        <w:t xml:space="preserve">Robbins A. Bash Pocket Reference. — O’Reilly Media, 2016. — 156 с. — ISBN 978-1491941591.</w:t>
       </w:r>
     </w:p>
     <w:p>
       <w:pPr>
         <w:numPr>
           <w:ilvl w:val="0"/>
-          <w:numId w:val="1004"/>
+          <w:numId w:val="1005"/>
         </w:numPr>
         <w:pStyle w:val="Compact"/>
       </w:pPr>
       <w:r>
-        <w:t xml:space="preserve">Zarrelli G. Mastering Bash. — Packt Publishing, 2017. — 502 с. — ISBN 9781784396879.</w:t>
+        <w:t xml:space="preserve">The NASM documentation. — 2021. — URL: https://www.nasm.us/docs.php.</w:t>
       </w:r>
     </w:p>
     <w:p>
       <w:pPr>
         <w:numPr>
           <w:ilvl w:val="0"/>
-          <w:numId w:val="1004"/>
+          <w:numId w:val="1005"/>
         </w:numPr>
         <w:pStyle w:val="Compact"/>
       </w:pPr>
       <w:r>
-        <w:t xml:space="preserve">Колдаев В. Д., Лупин С. А. Архитектура ЭВМ. — М. : Форум, 2018.</w:t>
+        <w:t xml:space="preserve">Zarrelli G. Mastering Bash. — Packt Publishing, 2017. — 502 с. — ISBN 9781784396879.</w:t>
       </w:r>
     </w:p>
     <w:p>
       <w:pPr>
         <w:numPr>
           <w:ilvl w:val="0"/>
-          <w:numId w:val="1004"/>
+          <w:numId w:val="1005"/>
         </w:numPr>
         <w:pStyle w:val="Compact"/>
       </w:pPr>
       <w:r>
-        <w:t xml:space="preserve">Куляс О. Л., Никитин К. А. Курс программирования на ASSEMBLER. — М. : Солон-Пресс,</w:t>
+        <w:t xml:space="preserve">Колдаев В. Д., Лупин С. А. Архитектура ЭВМ. — М. : Форум, 2018.</w:t>
       </w:r>
     </w:p>
     <w:p>
       <w:pPr>
         <w:numPr>
           <w:ilvl w:val="0"/>
-          <w:numId w:val="1004"/>
+          <w:numId w:val="1005"/>
         </w:numPr>
         <w:pStyle w:val="Compact"/>
       </w:pPr>
       <w:r>
-        <w:t xml:space="preserve">Новожилов О. П. Архитектура ЭВМ и систем. — М. : Юрайт, 2016.</w:t>
+        <w:t xml:space="preserve">Куляс О. Л., Никитин К. А. Курс программирования на ASSEMBLER. — М. : Солон-Пресс,</w:t>
       </w:r>
     </w:p>
     <w:p>
       <w:pPr>
         <w:numPr>
           <w:ilvl w:val="0"/>
-          <w:numId w:val="1004"/>
+          <w:numId w:val="1005"/>
         </w:numPr>
         <w:pStyle w:val="Compact"/>
       </w:pPr>
       <w:r>
-        <w:t xml:space="preserve">Расширенный ассемблер: NASM. — 2021. — URL: https://www.opennet.ru/docs/RUS/nasm/.</w:t>
+        <w:t xml:space="preserve">Новожилов О. П. Архитектура ЭВМ и систем. — М. : Юрайт, 2016.</w:t>
       </w:r>
     </w:p>
     <w:p>
       <w:pPr>
         <w:numPr>
           <w:ilvl w:val="0"/>
-          <w:numId w:val="1004"/>
+          <w:numId w:val="1005"/>
         </w:numPr>
         <w:pStyle w:val="Compact"/>
       </w:pPr>
       <w:r>
-        <w:t xml:space="preserve">Робачевский А., Немнюгин С., Стесик О. Операционная система UNIX. — 2-е изд. — БХВ-</w:t>
-      </w:r>
-      <w:r>
-        <w:t xml:space="preserve"> </w:t>
-      </w:r>
-      <w:r>
-        <w:t xml:space="preserve">Петербург, 2010. — 656 с. — ISBN 978-5-94157-538-1.</w:t>
+        <w:t xml:space="preserve">Расширенный ассемблер: NASM. — 2021. — URL: https://www.opennet.ru/docs/RUS/nasm/.</w:t>
       </w:r>
     </w:p>
     <w:p>
       <w:pPr>
         <w:numPr>
           <w:ilvl w:val="0"/>
-          <w:numId w:val="1004"/>
+          <w:numId w:val="1005"/>
         </w:numPr>
         <w:pStyle w:val="Compact"/>
       </w:pPr>
       <w:r>
-        <w:t xml:space="preserve">Столяров А. Программирование на языке ассемблера NASM для ОС Unix. — 2-е изд. —</w:t>
-      </w:r>
-      <w:r>
-        <w:t xml:space="preserve"> </w:t>
-      </w:r>
-      <w:r>
-        <w:t xml:space="preserve">М. : МАКС Пресс, 2011. — URL: http://www.stolyarov.info/books/asm_unix.</w:t>
+        <w:t xml:space="preserve">Робачевский А., Немнюгин С., Стесик О. Операционная система UNIX. — 2-е изд. — БХВ-</w:t>
+      </w:r>
+      <w:r>
+        <w:t xml:space="preserve"> </w:t>
+      </w:r>
+      <w:r>
+        <w:t xml:space="preserve">Петербург, 2010. — 656 с. — ISBN 978-5-94157-538-1.</w:t>
       </w:r>
     </w:p>
     <w:p>
       <w:pPr>
         <w:numPr>
           <w:ilvl w:val="0"/>
-          <w:numId w:val="1004"/>
+          <w:numId w:val="1005"/>
         </w:numPr>
         <w:pStyle w:val="Compact"/>
       </w:pPr>
       <w:r>
-        <w:t xml:space="preserve">Таненбаум Э. Архитектура компьютера. — 6-е изд. — СПб. : Питер, 2013. — 874 с. —</w:t>
-      </w:r>
-      <w:r>
-        <w:t xml:space="preserve"> </w:t>
-      </w:r>
-      <w:r>
-        <w:t xml:space="preserve">(Классика Computer Science).</w:t>
+        <w:t xml:space="preserve">Столяров А. Программирование на языке ассемблера NASM для ОС Unix. — 2-е изд. —</w:t>
+      </w:r>
+      <w:r>
+        <w:t xml:space="preserve"> </w:t>
+      </w:r>
+      <w:r>
+        <w:t xml:space="preserve">М. : МАКС Пресс, 2011. — URL: http://www.stolyarov.info/books/asm_unix.</w:t>
       </w:r>
     </w:p>
     <w:p>
       <w:pPr>
         <w:numPr>
           <w:ilvl w:val="0"/>
-          <w:numId w:val="1004"/>
+          <w:numId w:val="1005"/>
         </w:numPr>
         <w:pStyle w:val="Compact"/>
       </w:pPr>
       <w:r>
+        <w:t xml:space="preserve">Таненбаум Э. Архитектура компьютера. — 6-е изд. — СПб. : Питер, 2013. — 874 с. —</w:t>
+      </w:r>
+      <w:r>
+        <w:t xml:space="preserve"> </w:t>
+      </w:r>
+      <w:r>
+        <w:t xml:space="preserve">(Классика Computer Science).</w:t>
+      </w:r>
+    </w:p>
+    <w:p>
+      <w:pPr>
+        <w:numPr>
+          <w:ilvl w:val="0"/>
+          <w:numId w:val="1005"/>
+        </w:numPr>
+        <w:pStyle w:val="Compact"/>
+      </w:pPr>
+      <w:r>
         <w:t xml:space="preserve">Таненбаум Э., Бос Х. Современные операционные системы. — 4-е изд. — СПб. : Питер, — 1120 с. — (Классика Computer Science)</w:t>
       </w:r>
     </w:p>
-    <w:bookmarkEnd w:id="32"/>
+    <w:bookmarkEnd w:id="41"/>
     <w:sectPr/>
   </w:body>
 </w:document>
@@ -1233,6 +1416,91 @@
       </w:pPr>
     </w:lvl>
   </w:abstractNum>
+  <w:abstractNum w:abstractNumId="99412">
+    <w:nsid w:val="A99412"/>
+    <w:multiLevelType w:val="multilevel"/>
+    <w:lvl w:ilvl="0">
+      <w:start w:val="2"/>
+      <w:numFmt w:val="decimal"/>
+      <w:lvlText w:val="%1."/>
+      <w:lvlJc w:val="left"/>
+      <w:pPr>
+        <w:ind w:left="720" w:hanging="480"/>
+      </w:pPr>
+    </w:lvl>
+    <w:lvl w:ilvl="1">
+      <w:start w:val="2"/>
+      <w:numFmt w:val="decimal"/>
+      <w:lvlText w:val="%2."/>
+      <w:lvlJc w:val="left"/>
+      <w:pPr>
+        <w:ind w:left="1440" w:hanging="480"/>
+      </w:pPr>
+    </w:lvl>
+    <w:lvl w:ilvl="2">
+      <w:start w:val="2"/>
+      <w:numFmt w:val="decimal"/>
+      <w:lvlText w:val="%3."/>
+      <w:lvlJc w:val="left"/>
+      <w:pPr>
+        <w:ind w:left="2160" w:hanging="480"/>
+      </w:pPr>
+    </w:lvl>
+    <w:lvl w:ilvl="3">
+      <w:start w:val="2"/>
+      <w:numFmt w:val="decimal"/>
+      <w:lvlText w:val="%4."/>
+      <w:lvlJc w:val="left"/>
+      <w:pPr>
+        <w:ind w:left="2880" w:hanging="480"/>
+      </w:pPr>
+    </w:lvl>
+    <w:lvl w:ilvl="4">
+      <w:start w:val="2"/>
+      <w:numFmt w:val="decimal"/>
+      <w:lvlText w:val="%5."/>
+      <w:lvlJc w:val="left"/>
+      <w:pPr>
+        <w:ind w:left="3600" w:hanging="480"/>
+      </w:pPr>
+    </w:lvl>
+    <w:lvl w:ilvl="5">
+      <w:start w:val="2"/>
+      <w:numFmt w:val="decimal"/>
+      <w:lvlText w:val="%6."/>
+      <w:lvlJc w:val="left"/>
+      <w:pPr>
+        <w:ind w:left="4320" w:hanging="480"/>
+      </w:pPr>
+    </w:lvl>
+    <w:lvl w:ilvl="6">
+      <w:start w:val="2"/>
+      <w:numFmt w:val="decimal"/>
+      <w:lvlText w:val="%7."/>
+      <w:lvlJc w:val="left"/>
+      <w:pPr>
+        <w:ind w:left="5040" w:hanging="480"/>
+      </w:pPr>
+    </w:lvl>
+    <w:lvl w:ilvl="7">
+      <w:start w:val="2"/>
+      <w:numFmt w:val="decimal"/>
+      <w:lvlText w:val="%8."/>
+      <w:lvlJc w:val="left"/>
+      <w:pPr>
+        <w:ind w:left="5760" w:hanging="480"/>
+      </w:pPr>
+    </w:lvl>
+    <w:lvl w:ilvl="8">
+      <w:start w:val="2"/>
+      <w:numFmt w:val="decimal"/>
+      <w:lvlText w:val="%9."/>
+      <w:lvlJc w:val="left"/>
+      <w:pPr>
+        <w:ind w:left="6480" w:hanging="480"/>
+      </w:pPr>
+    </w:lvl>
+  </w:abstractNum>
   <w:num w:numId="1000">
     <w:abstractNumId w:val="990"/>
   </w:num>
@@ -1327,6 +1595,36 @@
     </w:lvlOverride>
   </w:num>
   <w:num w:numId="1004">
+    <w:abstractNumId w:val="99412"/>
+    <w:lvlOverride w:ilvl="0">
+      <w:startOverride w:val="2"/>
+    </w:lvlOverride>
+    <w:lvlOverride w:ilvl="1">
+      <w:startOverride w:val="2"/>
+    </w:lvlOverride>
+    <w:lvlOverride w:ilvl="2">
+      <w:startOverride w:val="2"/>
+    </w:lvlOverride>
+    <w:lvlOverride w:ilvl="3">
+      <w:startOverride w:val="2"/>
+    </w:lvlOverride>
+    <w:lvlOverride w:ilvl="4">
+      <w:startOverride w:val="2"/>
+    </w:lvlOverride>
+    <w:lvlOverride w:ilvl="5">
+      <w:startOverride w:val="2"/>
+    </w:lvlOverride>
+    <w:lvlOverride w:ilvl="6">
+      <w:startOverride w:val="2"/>
+    </w:lvlOverride>
+    <w:lvlOverride w:ilvl="7">
+      <w:startOverride w:val="2"/>
+    </w:lvlOverride>
+    <w:lvlOverride w:ilvl="8">
+      <w:startOverride w:val="2"/>
+    </w:lvlOverride>
+  </w:num>
+  <w:num w:numId="1005">
     <w:abstractNumId w:val="99411"/>
     <w:lvlOverride w:ilvl="0">
       <w:startOverride w:val="1"/>

</xml_diff>